<commit_message>
Ass4 startup, Jarvis functions plots
</commit_message>
<xml_diff>
--- a/Assignments/Ass3/Ass3.docx
+++ b/Assignments/Ass3/Ass3.docx
@@ -1092,6 +1092,12 @@
         </w:rPr>
         <w:t>The difference in scale of the hydraulic conductivity already hints that the difference between these two scenarios is massive.</w:t>
       </w:r>
+      <w:r>
+        <w:rPr>
+          <w:rFonts w:eastAsiaTheme="minorEastAsia"/>
+        </w:rPr>
+        <w:t xml:space="preserve"> Also, since none of the other values involved have time units, and day is a time scale more significant for water moving through the membrane (the scale of the numbers become even smaller if made into seconds) then I decided to keep these units.</w:t>
+      </w:r>
     </w:p>
     <w:p>
       <w:pPr>
@@ -1409,7 +1415,6 @@
         <w:rPr>
           <w:rFonts w:eastAsiaTheme="minorEastAsia"/>
         </w:rPr>
-        <w:lastRenderedPageBreak/>
         <w:t>(This is probably either a 75% percentile of the root lengths which may be a good representative value for the root depth horizon?) and substitute</w:t>
       </w:r>
       <w:r>
@@ -3295,6 +3300,7 @@
         <w:rPr>
           <w:rFonts w:eastAsiaTheme="minorEastAsia"/>
         </w:rPr>
+        <w:lastRenderedPageBreak/>
         <w:t>Water potential of air</w:t>
       </w:r>
     </w:p>
@@ -3508,25 +3514,7 @@
           <w:rPr>
             <w:rFonts w:ascii="Cambria Math" w:hAnsi="Cambria Math"/>
           </w:rPr>
-          <m:t>=</m:t>
-        </m:r>
-        <m:r>
-          <w:rPr>
-            <w:rFonts w:ascii="Cambria Math" w:hAnsi="Cambria Math"/>
-          </w:rPr>
-          <m:t>17.4</m:t>
-        </m:r>
-        <m:r>
-          <w:rPr>
-            <w:rFonts w:ascii="Cambria Math" w:hAnsi="Cambria Math"/>
-          </w:rPr>
-          <m:t>⋅</m:t>
-        </m:r>
-        <m:r>
-          <w:rPr>
-            <w:rFonts w:ascii="Cambria Math" w:hAnsi="Cambria Math"/>
-          </w:rPr>
-          <m:t xml:space="preserve"> </m:t>
+          <m:t xml:space="preserve">=17.4⋅ </m:t>
         </m:r>
         <m:sSup>
           <m:sSupPr>
@@ -3596,13 +3584,7 @@
               <w:rPr>
                 <w:rFonts w:ascii="Cambria Math" w:hAnsi="Cambria Math"/>
               </w:rPr>
-              <m:t>m</m:t>
-            </m:r>
-            <m:r>
-              <w:rPr>
-                <w:rFonts w:ascii="Cambria Math" w:hAnsi="Cambria Math"/>
-              </w:rPr>
-              <m:t>ol</m:t>
+              <m:t>mol</m:t>
             </m:r>
           </m:den>
         </m:f>
@@ -3802,19 +3784,7 @@
           <w:rPr>
             <w:rFonts w:ascii="Cambria Math" w:eastAsiaTheme="minorEastAsia" w:hAnsi="Cambria Math"/>
           </w:rPr>
-          <m:t>T=</m:t>
-        </m:r>
-        <m:r>
-          <w:rPr>
-            <w:rFonts w:ascii="Cambria Math" w:eastAsiaTheme="minorEastAsia" w:hAnsi="Cambria Math"/>
-          </w:rPr>
-          <m:t>293.15</m:t>
-        </m:r>
-        <m:r>
-          <w:rPr>
-            <w:rFonts w:ascii="Cambria Math" w:eastAsiaTheme="minorEastAsia" w:hAnsi="Cambria Math"/>
-          </w:rPr>
-          <m:t xml:space="preserve"> K</m:t>
+          <m:t>T=293.15 K</m:t>
         </m:r>
       </m:oMath>
       <w:r>
@@ -3941,16 +3911,7 @@
                 <w:rPr>
                   <w:rFonts w:ascii="Cambria Math" w:hAnsi="Cambria Math"/>
                 </w:rPr>
-                <m:t>1.4⋅</m:t>
-              </m:r>
-              <m:r>
-                <m:rPr>
-                  <m:sty m:val="p"/>
-                </m:rPr>
-                <w:rPr>
-                  <w:rFonts w:ascii="Cambria Math" w:hAnsi="Cambria Math"/>
-                </w:rPr>
-                <m:t>ln</m:t>
+                <m:t>1.4⋅ln</m:t>
               </m:r>
             </m:fName>
             <m:e>
@@ -4010,13 +3971,7 @@
             <w:rPr>
               <w:rFonts w:ascii="Cambria Math" w:hAnsi="Cambria Math"/>
             </w:rPr>
-            <m:t>+</m:t>
-          </m:r>
-          <m:r>
-            <w:rPr>
-              <w:rFonts w:ascii="Cambria Math" w:hAnsi="Cambria Math"/>
-            </w:rPr>
-            <m:t>9.782⋅</m:t>
+            <m:t>+9.782⋅</m:t>
           </m:r>
           <m:sSup>
             <m:sSupPr>
@@ -4255,13 +4210,7 @@
                 <w:rPr>
                   <w:rFonts w:ascii="Cambria Math" w:hAnsi="Cambria Math"/>
                 </w:rPr>
-                <m:t>-</m:t>
-              </m:r>
-              <m:r>
-                <w:rPr>
-                  <w:rFonts w:ascii="Cambria Math" w:hAnsi="Cambria Math"/>
-                </w:rPr>
-                <m:t>3</m:t>
+                <m:t>-3</m:t>
               </m:r>
             </m:sup>
           </m:sSup>
@@ -5366,6 +5315,7 @@
   <w:style w:type="character" w:default="1" w:styleId="DefaultParagraphFont">
     <w:name w:val="Default Paragraph Font"/>
     <w:uiPriority w:val="1"/>
+    <w:semiHidden/>
     <w:unhideWhenUsed/>
   </w:style>
   <w:style w:type="table" w:default="1" w:styleId="TableNormal">

</xml_diff>